<commit_message>
update main plan file. Adding version 2
</commit_message>
<xml_diff>
--- a/CA1 - Data Analytics/Main_Plan.docx
+++ b/CA1 - Data Analytics/Main_Plan.docx
@@ -114,7 +114,6 @@
         <w:t xml:space="preserve"> or </w:t>
       </w:r>
       <w:proofErr w:type="spellStart"/>
-      <w:proofErr w:type="gramStart"/>
       <w:r>
         <w:rPr>
           <w:rFonts w:eastAsia="Times New Roman" w:cstheme="minorHAnsi"/>
@@ -126,7 +125,6 @@
         <w:t>NaN</w:t>
       </w:r>
       <w:proofErr w:type="spellEnd"/>
-      <w:proofErr w:type="gramEnd"/>
     </w:p>
     <w:p>
       <w:pPr>
@@ -732,15 +730,7 @@
                                 <w:sz w:val="18"/>
                                 <w:szCs w:val="18"/>
                               </w:rPr>
-                              <w:t>population_</w:t>
-                            </w:r>
-                            <w:proofErr w:type="gramStart"/>
-                            <w:r>
-                              <w:rPr>
-                                <w:sz w:val="18"/>
-                                <w:szCs w:val="18"/>
-                              </w:rPr>
-                              <w:t>df</w:t>
+                              <w:t>population_df</w:t>
                             </w:r>
                             <w:proofErr w:type="spellEnd"/>
                             <w:r>
@@ -748,15 +738,7 @@
                                 <w:sz w:val="18"/>
                                 <w:szCs w:val="18"/>
                               </w:rPr>
-                              <w:t>[</w:t>
-                            </w:r>
-                            <w:proofErr w:type="gramEnd"/>
-                            <w:r>
-                              <w:rPr>
-                                <w:sz w:val="18"/>
-                                <w:szCs w:val="18"/>
-                              </w:rPr>
-                              <w:t>'Single Year of Age'] != 'All ages')]</w:t>
+                              <w:t>['Single Year of Age'] != 'All ages')]</w:t>
                             </w:r>
                           </w:p>
                           <w:p>
@@ -814,15 +796,7 @@
                                 <w:sz w:val="18"/>
                                 <w:szCs w:val="18"/>
                               </w:rPr>
-                              <w:t>filtered_</w:t>
-                            </w:r>
-                            <w:proofErr w:type="gramStart"/>
-                            <w:r>
-                              <w:rPr>
-                                <w:sz w:val="18"/>
-                                <w:szCs w:val="18"/>
-                              </w:rPr>
-                              <w:t>data</w:t>
+                              <w:t>filtered_data</w:t>
                             </w:r>
                             <w:proofErr w:type="spellEnd"/>
                             <w:r>
@@ -830,15 +804,7 @@
                                 <w:sz w:val="18"/>
                                 <w:szCs w:val="18"/>
                               </w:rPr>
-                              <w:t>[</w:t>
-                            </w:r>
-                            <w:proofErr w:type="gramEnd"/>
-                            <w:r>
-                              <w:rPr>
-                                <w:sz w:val="18"/>
-                                <w:szCs w:val="18"/>
-                              </w:rPr>
-                              <w:t>'Single Year of Age'].unique()</w:t>
+                              <w:t>['Single Year of Age'].unique()</w:t>
                             </w:r>
                           </w:p>
                           <w:p>
@@ -927,23 +893,7 @@
                                 <w:sz w:val="18"/>
                                 <w:szCs w:val="18"/>
                               </w:rPr>
-                              <w:t xml:space="preserve"> in </w:t>
-                            </w:r>
-                            <w:proofErr w:type="gramStart"/>
-                            <w:r>
-                              <w:rPr>
-                                <w:sz w:val="18"/>
-                                <w:szCs w:val="18"/>
-                              </w:rPr>
-                              <w:t>range(</w:t>
-                            </w:r>
-                            <w:proofErr w:type="gramEnd"/>
-                            <w:r>
-                              <w:rPr>
-                                <w:sz w:val="18"/>
-                                <w:szCs w:val="18"/>
-                              </w:rPr>
-                              <w:t xml:space="preserve">5, </w:t>
+                              <w:t xml:space="preserve"> in range(5, </w:t>
                             </w:r>
                             <w:proofErr w:type="spellStart"/>
                             <w:r>
@@ -999,18 +949,9 @@
                                 <w:sz w:val="18"/>
                                 <w:szCs w:val="18"/>
                               </w:rPr>
-                              <w:t>xtick_</w:t>
-                            </w:r>
-                            <w:proofErr w:type="gramStart"/>
-                            <w:r>
-                              <w:rPr>
-                                <w:sz w:val="18"/>
-                                <w:szCs w:val="18"/>
-                              </w:rPr>
-                              <w:t>positions.append</w:t>
+                              <w:t>xtick_positions.append</w:t>
                             </w:r>
                             <w:proofErr w:type="spellEnd"/>
-                            <w:proofErr w:type="gramEnd"/>
                             <w:r>
                               <w:rPr>
                                 <w:sz w:val="18"/>
@@ -1053,7 +994,6 @@
                               </w:rPr>
                             </w:pPr>
                             <w:proofErr w:type="spellStart"/>
-                            <w:proofErr w:type="gramStart"/>
                             <w:r>
                               <w:rPr>
                                 <w:sz w:val="18"/>
@@ -1062,7 +1002,6 @@
                               <w:t>plt.figure</w:t>
                             </w:r>
                             <w:proofErr w:type="spellEnd"/>
-                            <w:proofErr w:type="gramEnd"/>
                             <w:r>
                               <w:rPr>
                                 <w:sz w:val="18"/>
@@ -1100,23 +1039,7 @@
                                 <w:sz w:val="18"/>
                                 <w:szCs w:val="18"/>
                               </w:rPr>
-                              <w:t>#</w:t>
-                            </w:r>
-                            <w:proofErr w:type="gramStart"/>
-                            <w:r>
-                              <w:rPr>
-                                <w:sz w:val="18"/>
-                                <w:szCs w:val="18"/>
-                              </w:rPr>
-                              <w:t>plt.bar(</w:t>
-                            </w:r>
-                            <w:proofErr w:type="gramEnd"/>
-                            <w:r>
-                              <w:rPr>
-                                <w:sz w:val="18"/>
-                                <w:szCs w:val="18"/>
-                              </w:rPr>
-                              <w:t xml:space="preserve">filtered_data['Single Year of Age'], </w:t>
+                              <w:t xml:space="preserve">#plt.bar(filtered_data['Single Year of Age'], </w:t>
                             </w:r>
                             <w:proofErr w:type="spellStart"/>
                             <w:r>
@@ -1235,7 +1158,6 @@
                               </w:rPr>
                             </w:pPr>
                             <w:proofErr w:type="spellStart"/>
-                            <w:proofErr w:type="gramStart"/>
                             <w:r>
                               <w:rPr>
                                 <w:sz w:val="18"/>
@@ -1244,7 +1166,6 @@
                               <w:t>plt.xlabel</w:t>
                             </w:r>
                             <w:proofErr w:type="spellEnd"/>
-                            <w:proofErr w:type="gramEnd"/>
                             <w:r>
                               <w:rPr>
                                 <w:sz w:val="18"/>
@@ -1262,7 +1183,6 @@
                               </w:rPr>
                             </w:pPr>
                             <w:proofErr w:type="spellStart"/>
-                            <w:proofErr w:type="gramStart"/>
                             <w:r>
                               <w:rPr>
                                 <w:sz w:val="18"/>
@@ -1271,7 +1191,6 @@
                               <w:t>plt.ylabel</w:t>
                             </w:r>
                             <w:proofErr w:type="spellEnd"/>
-                            <w:proofErr w:type="gramEnd"/>
                             <w:r>
                               <w:rPr>
                                 <w:sz w:val="18"/>
@@ -1289,7 +1208,6 @@
                               </w:rPr>
                             </w:pPr>
                             <w:proofErr w:type="spellStart"/>
-                            <w:proofErr w:type="gramStart"/>
                             <w:r>
                               <w:rPr>
                                 <w:sz w:val="18"/>
@@ -1298,7 +1216,6 @@
                               <w:t>plt.title</w:t>
                             </w:r>
                             <w:proofErr w:type="spellEnd"/>
-                            <w:proofErr w:type="gramEnd"/>
                             <w:r>
                               <w:rPr>
                                 <w:sz w:val="18"/>
@@ -1377,23 +1294,7 @@
                                 <w:sz w:val="18"/>
                                 <w:szCs w:val="18"/>
                               </w:rPr>
-                              <w:t>#</w:t>
-                            </w:r>
-                            <w:proofErr w:type="gramStart"/>
-                            <w:r>
-                              <w:rPr>
-                                <w:sz w:val="18"/>
-                                <w:szCs w:val="18"/>
-                              </w:rPr>
-                              <w:t>plt.xticks</w:t>
-                            </w:r>
-                            <w:proofErr w:type="gramEnd"/>
-                            <w:r>
-                              <w:rPr>
-                                <w:sz w:val="18"/>
-                                <w:szCs w:val="18"/>
-                              </w:rPr>
-                              <w:t>(filtered_data['Single Year of Age'][::5], rotation=90)</w:t>
+                              <w:t>#plt.xticks(filtered_data['Single Year of Age'][::5], rotation=90)</w:t>
                             </w:r>
                           </w:p>
                           <w:p>
@@ -1405,7 +1306,6 @@
                               </w:rPr>
                             </w:pPr>
                             <w:proofErr w:type="spellStart"/>
-                            <w:proofErr w:type="gramStart"/>
                             <w:r>
                               <w:rPr>
                                 <w:sz w:val="18"/>
@@ -1414,7 +1314,6 @@
                               <w:t>plt.xticks</w:t>
                             </w:r>
                             <w:proofErr w:type="spellEnd"/>
-                            <w:proofErr w:type="gramEnd"/>
                             <w:r>
                               <w:rPr>
                                 <w:sz w:val="18"/>
@@ -1521,21 +1420,12 @@
                               </w:rPr>
                             </w:pPr>
                             <w:proofErr w:type="spellStart"/>
-                            <w:proofErr w:type="gramStart"/>
-                            <w:r>
-                              <w:rPr>
-                                <w:sz w:val="18"/>
-                                <w:szCs w:val="18"/>
-                              </w:rPr>
-                              <w:t>plt.tight</w:t>
-                            </w:r>
-                            <w:proofErr w:type="gramEnd"/>
-                            <w:r>
-                              <w:rPr>
-                                <w:sz w:val="18"/>
-                                <w:szCs w:val="18"/>
-                              </w:rPr>
-                              <w:t>_layout</w:t>
+                            <w:r>
+                              <w:rPr>
+                                <w:sz w:val="18"/>
+                                <w:szCs w:val="18"/>
+                              </w:rPr>
+                              <w:t>plt.tight_layout</w:t>
                             </w:r>
                             <w:proofErr w:type="spellEnd"/>
                             <w:r>
@@ -1555,7 +1445,6 @@
                               </w:rPr>
                             </w:pPr>
                             <w:proofErr w:type="spellStart"/>
-                            <w:proofErr w:type="gramStart"/>
                             <w:r>
                               <w:rPr>
                                 <w:sz w:val="18"/>
@@ -1564,7 +1453,6 @@
                               <w:t>plt.show</w:t>
                             </w:r>
                             <w:proofErr w:type="spellEnd"/>
-                            <w:proofErr w:type="gramEnd"/>
                             <w:r>
                               <w:rPr>
                                 <w:sz w:val="18"/>
@@ -1784,15 +1672,7 @@
                           <w:sz w:val="18"/>
                           <w:szCs w:val="18"/>
                         </w:rPr>
-                        <w:t>population_</w:t>
-                      </w:r>
-                      <w:proofErr w:type="gramStart"/>
-                      <w:r>
-                        <w:rPr>
-                          <w:sz w:val="18"/>
-                          <w:szCs w:val="18"/>
-                        </w:rPr>
-                        <w:t>df</w:t>
+                        <w:t>population_df</w:t>
                       </w:r>
                       <w:proofErr w:type="spellEnd"/>
                       <w:r>
@@ -1800,15 +1680,7 @@
                           <w:sz w:val="18"/>
                           <w:szCs w:val="18"/>
                         </w:rPr>
-                        <w:t>[</w:t>
-                      </w:r>
-                      <w:proofErr w:type="gramEnd"/>
-                      <w:r>
-                        <w:rPr>
-                          <w:sz w:val="18"/>
-                          <w:szCs w:val="18"/>
-                        </w:rPr>
-                        <w:t>'Single Year of Age'] != 'All ages')]</w:t>
+                        <w:t>['Single Year of Age'] != 'All ages')]</w:t>
                       </w:r>
                     </w:p>
                     <w:p>
@@ -1866,15 +1738,7 @@
                           <w:sz w:val="18"/>
                           <w:szCs w:val="18"/>
                         </w:rPr>
-                        <w:t>filtered_</w:t>
-                      </w:r>
-                      <w:proofErr w:type="gramStart"/>
-                      <w:r>
-                        <w:rPr>
-                          <w:sz w:val="18"/>
-                          <w:szCs w:val="18"/>
-                        </w:rPr>
-                        <w:t>data</w:t>
+                        <w:t>filtered_data</w:t>
                       </w:r>
                       <w:proofErr w:type="spellEnd"/>
                       <w:r>
@@ -1882,15 +1746,7 @@
                           <w:sz w:val="18"/>
                           <w:szCs w:val="18"/>
                         </w:rPr>
-                        <w:t>[</w:t>
-                      </w:r>
-                      <w:proofErr w:type="gramEnd"/>
-                      <w:r>
-                        <w:rPr>
-                          <w:sz w:val="18"/>
-                          <w:szCs w:val="18"/>
-                        </w:rPr>
-                        <w:t>'Single Year of Age'].unique()</w:t>
+                        <w:t>['Single Year of Age'].unique()</w:t>
                       </w:r>
                     </w:p>
                     <w:p>
@@ -1979,23 +1835,7 @@
                           <w:sz w:val="18"/>
                           <w:szCs w:val="18"/>
                         </w:rPr>
-                        <w:t xml:space="preserve"> in </w:t>
-                      </w:r>
-                      <w:proofErr w:type="gramStart"/>
-                      <w:r>
-                        <w:rPr>
-                          <w:sz w:val="18"/>
-                          <w:szCs w:val="18"/>
-                        </w:rPr>
-                        <w:t>range(</w:t>
-                      </w:r>
-                      <w:proofErr w:type="gramEnd"/>
-                      <w:r>
-                        <w:rPr>
-                          <w:sz w:val="18"/>
-                          <w:szCs w:val="18"/>
-                        </w:rPr>
-                        <w:t xml:space="preserve">5, </w:t>
+                        <w:t xml:space="preserve"> in range(5, </w:t>
                       </w:r>
                       <w:proofErr w:type="spellStart"/>
                       <w:r>
@@ -2051,18 +1891,9 @@
                           <w:sz w:val="18"/>
                           <w:szCs w:val="18"/>
                         </w:rPr>
-                        <w:t>xtick_</w:t>
-                      </w:r>
-                      <w:proofErr w:type="gramStart"/>
-                      <w:r>
-                        <w:rPr>
-                          <w:sz w:val="18"/>
-                          <w:szCs w:val="18"/>
-                        </w:rPr>
-                        <w:t>positions.append</w:t>
+                        <w:t>xtick_positions.append</w:t>
                       </w:r>
                       <w:proofErr w:type="spellEnd"/>
-                      <w:proofErr w:type="gramEnd"/>
                       <w:r>
                         <w:rPr>
                           <w:sz w:val="18"/>
@@ -2105,7 +1936,6 @@
                         </w:rPr>
                       </w:pPr>
                       <w:proofErr w:type="spellStart"/>
-                      <w:proofErr w:type="gramStart"/>
                       <w:r>
                         <w:rPr>
                           <w:sz w:val="18"/>
@@ -2114,7 +1944,6 @@
                         <w:t>plt.figure</w:t>
                       </w:r>
                       <w:proofErr w:type="spellEnd"/>
-                      <w:proofErr w:type="gramEnd"/>
                       <w:r>
                         <w:rPr>
                           <w:sz w:val="18"/>
@@ -2152,23 +1981,7 @@
                           <w:sz w:val="18"/>
                           <w:szCs w:val="18"/>
                         </w:rPr>
-                        <w:t>#</w:t>
-                      </w:r>
-                      <w:proofErr w:type="gramStart"/>
-                      <w:r>
-                        <w:rPr>
-                          <w:sz w:val="18"/>
-                          <w:szCs w:val="18"/>
-                        </w:rPr>
-                        <w:t>plt.bar(</w:t>
-                      </w:r>
-                      <w:proofErr w:type="gramEnd"/>
-                      <w:r>
-                        <w:rPr>
-                          <w:sz w:val="18"/>
-                          <w:szCs w:val="18"/>
-                        </w:rPr>
-                        <w:t xml:space="preserve">filtered_data['Single Year of Age'], </w:t>
+                        <w:t xml:space="preserve">#plt.bar(filtered_data['Single Year of Age'], </w:t>
                       </w:r>
                       <w:proofErr w:type="spellStart"/>
                       <w:r>
@@ -2287,7 +2100,6 @@
                         </w:rPr>
                       </w:pPr>
                       <w:proofErr w:type="spellStart"/>
-                      <w:proofErr w:type="gramStart"/>
                       <w:r>
                         <w:rPr>
                           <w:sz w:val="18"/>
@@ -2296,7 +2108,6 @@
                         <w:t>plt.xlabel</w:t>
                       </w:r>
                       <w:proofErr w:type="spellEnd"/>
-                      <w:proofErr w:type="gramEnd"/>
                       <w:r>
                         <w:rPr>
                           <w:sz w:val="18"/>
@@ -2314,7 +2125,6 @@
                         </w:rPr>
                       </w:pPr>
                       <w:proofErr w:type="spellStart"/>
-                      <w:proofErr w:type="gramStart"/>
                       <w:r>
                         <w:rPr>
                           <w:sz w:val="18"/>
@@ -2323,7 +2133,6 @@
                         <w:t>plt.ylabel</w:t>
                       </w:r>
                       <w:proofErr w:type="spellEnd"/>
-                      <w:proofErr w:type="gramEnd"/>
                       <w:r>
                         <w:rPr>
                           <w:sz w:val="18"/>
@@ -2341,7 +2150,6 @@
                         </w:rPr>
                       </w:pPr>
                       <w:proofErr w:type="spellStart"/>
-                      <w:proofErr w:type="gramStart"/>
                       <w:r>
                         <w:rPr>
                           <w:sz w:val="18"/>
@@ -2350,7 +2158,6 @@
                         <w:t>plt.title</w:t>
                       </w:r>
                       <w:proofErr w:type="spellEnd"/>
-                      <w:proofErr w:type="gramEnd"/>
                       <w:r>
                         <w:rPr>
                           <w:sz w:val="18"/>
@@ -2429,23 +2236,7 @@
                           <w:sz w:val="18"/>
                           <w:szCs w:val="18"/>
                         </w:rPr>
-                        <w:t>#</w:t>
-                      </w:r>
-                      <w:proofErr w:type="gramStart"/>
-                      <w:r>
-                        <w:rPr>
-                          <w:sz w:val="18"/>
-                          <w:szCs w:val="18"/>
-                        </w:rPr>
-                        <w:t>plt.xticks</w:t>
-                      </w:r>
-                      <w:proofErr w:type="gramEnd"/>
-                      <w:r>
-                        <w:rPr>
-                          <w:sz w:val="18"/>
-                          <w:szCs w:val="18"/>
-                        </w:rPr>
-                        <w:t>(filtered_data['Single Year of Age'][::5], rotation=90)</w:t>
+                        <w:t>#plt.xticks(filtered_data['Single Year of Age'][::5], rotation=90)</w:t>
                       </w:r>
                     </w:p>
                     <w:p>
@@ -2457,7 +2248,6 @@
                         </w:rPr>
                       </w:pPr>
                       <w:proofErr w:type="spellStart"/>
-                      <w:proofErr w:type="gramStart"/>
                       <w:r>
                         <w:rPr>
                           <w:sz w:val="18"/>
@@ -2466,7 +2256,6 @@
                         <w:t>plt.xticks</w:t>
                       </w:r>
                       <w:proofErr w:type="spellEnd"/>
-                      <w:proofErr w:type="gramEnd"/>
                       <w:r>
                         <w:rPr>
                           <w:sz w:val="18"/>
@@ -2573,21 +2362,12 @@
                         </w:rPr>
                       </w:pPr>
                       <w:proofErr w:type="spellStart"/>
-                      <w:proofErr w:type="gramStart"/>
-                      <w:r>
-                        <w:rPr>
-                          <w:sz w:val="18"/>
-                          <w:szCs w:val="18"/>
-                        </w:rPr>
-                        <w:t>plt.tight</w:t>
-                      </w:r>
-                      <w:proofErr w:type="gramEnd"/>
-                      <w:r>
-                        <w:rPr>
-                          <w:sz w:val="18"/>
-                          <w:szCs w:val="18"/>
-                        </w:rPr>
-                        <w:t>_layout</w:t>
+                      <w:r>
+                        <w:rPr>
+                          <w:sz w:val="18"/>
+                          <w:szCs w:val="18"/>
+                        </w:rPr>
+                        <w:t>plt.tight_layout</w:t>
                       </w:r>
                       <w:proofErr w:type="spellEnd"/>
                       <w:r>
@@ -2607,7 +2387,6 @@
                         </w:rPr>
                       </w:pPr>
                       <w:proofErr w:type="spellStart"/>
-                      <w:proofErr w:type="gramStart"/>
                       <w:r>
                         <w:rPr>
                           <w:sz w:val="18"/>
@@ -2616,7 +2395,6 @@
                         <w:t>plt.show</w:t>
                       </w:r>
                       <w:proofErr w:type="spellEnd"/>
-                      <w:proofErr w:type="gramEnd"/>
                       <w:r>
                         <w:rPr>
                           <w:sz w:val="18"/>
@@ -2895,23 +2673,7 @@
                                 <w:sz w:val="16"/>
                                 <w:szCs w:val="16"/>
                               </w:rPr>
-                              <w:t xml:space="preserve"> = </w:t>
-                            </w:r>
-                            <w:proofErr w:type="gramStart"/>
-                            <w:r>
-                              <w:rPr>
-                                <w:sz w:val="16"/>
-                                <w:szCs w:val="16"/>
-                              </w:rPr>
-                              <w:t>range(</w:t>
-                            </w:r>
-                            <w:proofErr w:type="gramEnd"/>
-                            <w:r>
-                              <w:rPr>
-                                <w:sz w:val="16"/>
-                                <w:szCs w:val="16"/>
-                              </w:rPr>
-                              <w:t>1926, 2023, 5)</w:t>
+                              <w:t xml:space="preserve"> = range(1926, 2023, 5)</w:t>
                             </w:r>
                           </w:p>
                           <w:p>
@@ -3220,15 +2982,7 @@
                                 <w:sz w:val="16"/>
                                 <w:szCs w:val="16"/>
                               </w:rPr>
-                              <w:t>year_</w:t>
-                            </w:r>
-                            <w:proofErr w:type="gramStart"/>
-                            <w:r>
-                              <w:rPr>
-                                <w:sz w:val="16"/>
-                                <w:szCs w:val="16"/>
-                              </w:rPr>
-                              <w:t>data</w:t>
+                              <w:t>year_data</w:t>
                             </w:r>
                             <w:proofErr w:type="spellEnd"/>
                             <w:r>
@@ -3239,7 +2993,6 @@
                               <w:t>[</w:t>
                             </w:r>
                             <w:proofErr w:type="spellStart"/>
-                            <w:proofErr w:type="gramEnd"/>
                             <w:r>
                               <w:rPr>
                                 <w:sz w:val="16"/>
@@ -3301,23 +3054,7 @@
                                 <w:sz w:val="16"/>
                                 <w:szCs w:val="16"/>
                               </w:rPr>
-                              <w:t>['VALUE'</w:t>
-                            </w:r>
-                            <w:proofErr w:type="gramStart"/>
-                            <w:r>
-                              <w:rPr>
-                                <w:sz w:val="16"/>
-                                <w:szCs w:val="16"/>
-                              </w:rPr>
-                              <w:t>].sum</w:t>
-                            </w:r>
-                            <w:proofErr w:type="gramEnd"/>
-                            <w:r>
-                              <w:rPr>
-                                <w:sz w:val="16"/>
-                                <w:szCs w:val="16"/>
-                              </w:rPr>
-                              <w:t>()</w:t>
+                              <w:t>['VALUE'].sum()</w:t>
                             </w:r>
                           </w:p>
                           <w:p>
@@ -3341,18 +3078,9 @@
                                 <w:sz w:val="16"/>
                                 <w:szCs w:val="16"/>
                               </w:rPr>
-                              <w:t>male_</w:t>
-                            </w:r>
-                            <w:proofErr w:type="gramStart"/>
-                            <w:r>
-                              <w:rPr>
-                                <w:sz w:val="16"/>
-                                <w:szCs w:val="16"/>
-                              </w:rPr>
-                              <w:t>populations.append</w:t>
+                              <w:t>male_populations.append</w:t>
                             </w:r>
                             <w:proofErr w:type="spellEnd"/>
-                            <w:proofErr w:type="gramEnd"/>
                             <w:r>
                               <w:rPr>
                                 <w:sz w:val="16"/>
@@ -3430,15 +3158,7 @@
                                 <w:sz w:val="16"/>
                                 <w:szCs w:val="16"/>
                               </w:rPr>
-                              <w:t>year_</w:t>
-                            </w:r>
-                            <w:proofErr w:type="gramStart"/>
-                            <w:r>
-                              <w:rPr>
-                                <w:sz w:val="16"/>
-                                <w:szCs w:val="16"/>
-                              </w:rPr>
-                              <w:t>data</w:t>
+                              <w:t>year_data</w:t>
                             </w:r>
                             <w:proofErr w:type="spellEnd"/>
                             <w:r>
@@ -3449,7 +3169,6 @@
                               <w:t>[</w:t>
                             </w:r>
                             <w:proofErr w:type="spellStart"/>
-                            <w:proofErr w:type="gramEnd"/>
                             <w:r>
                               <w:rPr>
                                 <w:sz w:val="16"/>
@@ -3511,23 +3230,7 @@
                                 <w:sz w:val="16"/>
                                 <w:szCs w:val="16"/>
                               </w:rPr>
-                              <w:t>['VALUE'</w:t>
-                            </w:r>
-                            <w:proofErr w:type="gramStart"/>
-                            <w:r>
-                              <w:rPr>
-                                <w:sz w:val="16"/>
-                                <w:szCs w:val="16"/>
-                              </w:rPr>
-                              <w:t>].sum</w:t>
-                            </w:r>
-                            <w:proofErr w:type="gramEnd"/>
-                            <w:r>
-                              <w:rPr>
-                                <w:sz w:val="16"/>
-                                <w:szCs w:val="16"/>
-                              </w:rPr>
-                              <w:t>()</w:t>
+                              <w:t>['VALUE'].sum()</w:t>
                             </w:r>
                           </w:p>
                           <w:p>
@@ -3551,18 +3254,9 @@
                                 <w:sz w:val="16"/>
                                 <w:szCs w:val="16"/>
                               </w:rPr>
-                              <w:t>female_</w:t>
-                            </w:r>
-                            <w:proofErr w:type="gramStart"/>
-                            <w:r>
-                              <w:rPr>
-                                <w:sz w:val="16"/>
-                                <w:szCs w:val="16"/>
-                              </w:rPr>
-                              <w:t>populations.append</w:t>
+                              <w:t>female_populations.append</w:t>
                             </w:r>
                             <w:proofErr w:type="spellEnd"/>
-                            <w:proofErr w:type="gramEnd"/>
                             <w:r>
                               <w:rPr>
                                 <w:sz w:val="16"/>
@@ -3605,7 +3299,6 @@
                               </w:rPr>
                             </w:pPr>
                             <w:proofErr w:type="spellStart"/>
-                            <w:proofErr w:type="gramStart"/>
                             <w:r>
                               <w:rPr>
                                 <w:sz w:val="16"/>
@@ -3614,7 +3307,6 @@
                               <w:t>plt.figure</w:t>
                             </w:r>
                             <w:proofErr w:type="spellEnd"/>
-                            <w:proofErr w:type="gramEnd"/>
                             <w:r>
                               <w:rPr>
                                 <w:sz w:val="16"/>
@@ -3648,7 +3340,6 @@
                               </w:rPr>
                             </w:pPr>
                             <w:proofErr w:type="spellStart"/>
-                            <w:proofErr w:type="gramStart"/>
                             <w:r>
                               <w:rPr>
                                 <w:sz w:val="16"/>
@@ -3665,7 +3356,6 @@
                               <w:t>(</w:t>
                             </w:r>
                             <w:proofErr w:type="spellStart"/>
-                            <w:proofErr w:type="gramEnd"/>
                             <w:r>
                               <w:rPr>
                                 <w:sz w:val="16"/>
@@ -3707,7 +3397,6 @@
                               </w:rPr>
                             </w:pPr>
                             <w:proofErr w:type="spellStart"/>
-                            <w:proofErr w:type="gramStart"/>
                             <w:r>
                               <w:rPr>
                                 <w:sz w:val="16"/>
@@ -3724,7 +3413,6 @@
                               <w:t>(</w:t>
                             </w:r>
                             <w:proofErr w:type="spellStart"/>
-                            <w:proofErr w:type="gramEnd"/>
                             <w:r>
                               <w:rPr>
                                 <w:sz w:val="16"/>
@@ -3791,7 +3479,6 @@
                               </w:rPr>
                             </w:pPr>
                             <w:proofErr w:type="spellStart"/>
-                            <w:proofErr w:type="gramStart"/>
                             <w:r>
                               <w:rPr>
                                 <w:sz w:val="16"/>
@@ -3800,7 +3487,6 @@
                               <w:t>plt.xlabel</w:t>
                             </w:r>
                             <w:proofErr w:type="spellEnd"/>
-                            <w:proofErr w:type="gramEnd"/>
                             <w:r>
                               <w:rPr>
                                 <w:sz w:val="16"/>
@@ -3818,7 +3504,6 @@
                               </w:rPr>
                             </w:pPr>
                             <w:proofErr w:type="spellStart"/>
-                            <w:proofErr w:type="gramStart"/>
                             <w:r>
                               <w:rPr>
                                 <w:sz w:val="16"/>
@@ -3827,7 +3512,6 @@
                               <w:t>plt.ylabel</w:t>
                             </w:r>
                             <w:proofErr w:type="spellEnd"/>
-                            <w:proofErr w:type="gramEnd"/>
                             <w:r>
                               <w:rPr>
                                 <w:sz w:val="16"/>
@@ -3845,7 +3529,6 @@
                               </w:rPr>
                             </w:pPr>
                             <w:proofErr w:type="spellStart"/>
-                            <w:proofErr w:type="gramStart"/>
                             <w:r>
                               <w:rPr>
                                 <w:sz w:val="16"/>
@@ -3854,7 +3537,6 @@
                               <w:t>plt.title</w:t>
                             </w:r>
                             <w:proofErr w:type="spellEnd"/>
-                            <w:proofErr w:type="gramEnd"/>
                             <w:r>
                               <w:rPr>
                                 <w:sz w:val="16"/>
@@ -3881,7 +3563,6 @@
                               </w:rPr>
                             </w:pPr>
                             <w:proofErr w:type="spellStart"/>
-                            <w:proofErr w:type="gramStart"/>
                             <w:r>
                               <w:rPr>
                                 <w:sz w:val="16"/>
@@ -3890,7 +3571,6 @@
                               <w:t>plt.xticks</w:t>
                             </w:r>
                             <w:proofErr w:type="spellEnd"/>
-                            <w:proofErr w:type="gramEnd"/>
                             <w:r>
                               <w:rPr>
                                 <w:sz w:val="16"/>
@@ -3924,7 +3604,6 @@
                               </w:rPr>
                             </w:pPr>
                             <w:proofErr w:type="spellStart"/>
-                            <w:proofErr w:type="gramStart"/>
                             <w:r>
                               <w:rPr>
                                 <w:sz w:val="16"/>
@@ -3933,7 +3612,6 @@
                               <w:t>plt.legend</w:t>
                             </w:r>
                             <w:proofErr w:type="spellEnd"/>
-                            <w:proofErr w:type="gramEnd"/>
                             <w:r>
                               <w:rPr>
                                 <w:sz w:val="16"/>
@@ -3951,21 +3629,12 @@
                               </w:rPr>
                             </w:pPr>
                             <w:proofErr w:type="spellStart"/>
-                            <w:proofErr w:type="gramStart"/>
-                            <w:r>
-                              <w:rPr>
-                                <w:sz w:val="16"/>
-                                <w:szCs w:val="16"/>
-                              </w:rPr>
-                              <w:t>plt.tight</w:t>
-                            </w:r>
-                            <w:proofErr w:type="gramEnd"/>
-                            <w:r>
-                              <w:rPr>
-                                <w:sz w:val="16"/>
-                                <w:szCs w:val="16"/>
-                              </w:rPr>
-                              <w:t>_layout</w:t>
+                            <w:r>
+                              <w:rPr>
+                                <w:sz w:val="16"/>
+                                <w:szCs w:val="16"/>
+                              </w:rPr>
+                              <w:t>plt.tight_layout</w:t>
                             </w:r>
                             <w:proofErr w:type="spellEnd"/>
                             <w:r>
@@ -3985,7 +3654,6 @@
                               </w:rPr>
                             </w:pPr>
                             <w:proofErr w:type="spellStart"/>
-                            <w:proofErr w:type="gramStart"/>
                             <w:r>
                               <w:rPr>
                                 <w:sz w:val="16"/>
@@ -4001,7 +3669,6 @@
                               <w:t>w</w:t>
                             </w:r>
                             <w:proofErr w:type="spellEnd"/>
-                            <w:proofErr w:type="gramEnd"/>
                             <w:r>
                               <w:rPr>
                                 <w:sz w:val="16"/>
@@ -4054,23 +3721,7 @@
                           <w:sz w:val="16"/>
                           <w:szCs w:val="16"/>
                         </w:rPr>
-                        <w:t xml:space="preserve"> = </w:t>
-                      </w:r>
-                      <w:proofErr w:type="gramStart"/>
-                      <w:r>
-                        <w:rPr>
-                          <w:sz w:val="16"/>
-                          <w:szCs w:val="16"/>
-                        </w:rPr>
-                        <w:t>range(</w:t>
-                      </w:r>
-                      <w:proofErr w:type="gramEnd"/>
-                      <w:r>
-                        <w:rPr>
-                          <w:sz w:val="16"/>
-                          <w:szCs w:val="16"/>
-                        </w:rPr>
-                        <w:t>1926, 2023, 5)</w:t>
+                        <w:t xml:space="preserve"> = range(1926, 2023, 5)</w:t>
                       </w:r>
                     </w:p>
                     <w:p>
@@ -4379,15 +4030,7 @@
                           <w:sz w:val="16"/>
                           <w:szCs w:val="16"/>
                         </w:rPr>
-                        <w:t>year_</w:t>
-                      </w:r>
-                      <w:proofErr w:type="gramStart"/>
-                      <w:r>
-                        <w:rPr>
-                          <w:sz w:val="16"/>
-                          <w:szCs w:val="16"/>
-                        </w:rPr>
-                        <w:t>data</w:t>
+                        <w:t>year_data</w:t>
                       </w:r>
                       <w:proofErr w:type="spellEnd"/>
                       <w:r>
@@ -4398,7 +4041,6 @@
                         <w:t>[</w:t>
                       </w:r>
                       <w:proofErr w:type="spellStart"/>
-                      <w:proofErr w:type="gramEnd"/>
                       <w:r>
                         <w:rPr>
                           <w:sz w:val="16"/>
@@ -4460,23 +4102,7 @@
                           <w:sz w:val="16"/>
                           <w:szCs w:val="16"/>
                         </w:rPr>
-                        <w:t>['VALUE'</w:t>
-                      </w:r>
-                      <w:proofErr w:type="gramStart"/>
-                      <w:r>
-                        <w:rPr>
-                          <w:sz w:val="16"/>
-                          <w:szCs w:val="16"/>
-                        </w:rPr>
-                        <w:t>].sum</w:t>
-                      </w:r>
-                      <w:proofErr w:type="gramEnd"/>
-                      <w:r>
-                        <w:rPr>
-                          <w:sz w:val="16"/>
-                          <w:szCs w:val="16"/>
-                        </w:rPr>
-                        <w:t>()</w:t>
+                        <w:t>['VALUE'].sum()</w:t>
                       </w:r>
                     </w:p>
                     <w:p>
@@ -4500,18 +4126,9 @@
                           <w:sz w:val="16"/>
                           <w:szCs w:val="16"/>
                         </w:rPr>
-                        <w:t>male_</w:t>
-                      </w:r>
-                      <w:proofErr w:type="gramStart"/>
-                      <w:r>
-                        <w:rPr>
-                          <w:sz w:val="16"/>
-                          <w:szCs w:val="16"/>
-                        </w:rPr>
-                        <w:t>populations.append</w:t>
+                        <w:t>male_populations.append</w:t>
                       </w:r>
                       <w:proofErr w:type="spellEnd"/>
-                      <w:proofErr w:type="gramEnd"/>
                       <w:r>
                         <w:rPr>
                           <w:sz w:val="16"/>
@@ -4589,15 +4206,7 @@
                           <w:sz w:val="16"/>
                           <w:szCs w:val="16"/>
                         </w:rPr>
-                        <w:t>year_</w:t>
-                      </w:r>
-                      <w:proofErr w:type="gramStart"/>
-                      <w:r>
-                        <w:rPr>
-                          <w:sz w:val="16"/>
-                          <w:szCs w:val="16"/>
-                        </w:rPr>
-                        <w:t>data</w:t>
+                        <w:t>year_data</w:t>
                       </w:r>
                       <w:proofErr w:type="spellEnd"/>
                       <w:r>
@@ -4608,7 +4217,6 @@
                         <w:t>[</w:t>
                       </w:r>
                       <w:proofErr w:type="spellStart"/>
-                      <w:proofErr w:type="gramEnd"/>
                       <w:r>
                         <w:rPr>
                           <w:sz w:val="16"/>
@@ -4670,23 +4278,7 @@
                           <w:sz w:val="16"/>
                           <w:szCs w:val="16"/>
                         </w:rPr>
-                        <w:t>['VALUE'</w:t>
-                      </w:r>
-                      <w:proofErr w:type="gramStart"/>
-                      <w:r>
-                        <w:rPr>
-                          <w:sz w:val="16"/>
-                          <w:szCs w:val="16"/>
-                        </w:rPr>
-                        <w:t>].sum</w:t>
-                      </w:r>
-                      <w:proofErr w:type="gramEnd"/>
-                      <w:r>
-                        <w:rPr>
-                          <w:sz w:val="16"/>
-                          <w:szCs w:val="16"/>
-                        </w:rPr>
-                        <w:t>()</w:t>
+                        <w:t>['VALUE'].sum()</w:t>
                       </w:r>
                     </w:p>
                     <w:p>
@@ -4710,18 +4302,9 @@
                           <w:sz w:val="16"/>
                           <w:szCs w:val="16"/>
                         </w:rPr>
-                        <w:t>female_</w:t>
-                      </w:r>
-                      <w:proofErr w:type="gramStart"/>
-                      <w:r>
-                        <w:rPr>
-                          <w:sz w:val="16"/>
-                          <w:szCs w:val="16"/>
-                        </w:rPr>
-                        <w:t>populations.append</w:t>
+                        <w:t>female_populations.append</w:t>
                       </w:r>
                       <w:proofErr w:type="spellEnd"/>
-                      <w:proofErr w:type="gramEnd"/>
                       <w:r>
                         <w:rPr>
                           <w:sz w:val="16"/>
@@ -4764,7 +4347,6 @@
                         </w:rPr>
                       </w:pPr>
                       <w:proofErr w:type="spellStart"/>
-                      <w:proofErr w:type="gramStart"/>
                       <w:r>
                         <w:rPr>
                           <w:sz w:val="16"/>
@@ -4773,7 +4355,6 @@
                         <w:t>plt.figure</w:t>
                       </w:r>
                       <w:proofErr w:type="spellEnd"/>
-                      <w:proofErr w:type="gramEnd"/>
                       <w:r>
                         <w:rPr>
                           <w:sz w:val="16"/>
@@ -4807,7 +4388,6 @@
                         </w:rPr>
                       </w:pPr>
                       <w:proofErr w:type="spellStart"/>
-                      <w:proofErr w:type="gramStart"/>
                       <w:r>
                         <w:rPr>
                           <w:sz w:val="16"/>
@@ -4824,7 +4404,6 @@
                         <w:t>(</w:t>
                       </w:r>
                       <w:proofErr w:type="spellStart"/>
-                      <w:proofErr w:type="gramEnd"/>
                       <w:r>
                         <w:rPr>
                           <w:sz w:val="16"/>
@@ -4866,7 +4445,6 @@
                         </w:rPr>
                       </w:pPr>
                       <w:proofErr w:type="spellStart"/>
-                      <w:proofErr w:type="gramStart"/>
                       <w:r>
                         <w:rPr>
                           <w:sz w:val="16"/>
@@ -4883,7 +4461,6 @@
                         <w:t>(</w:t>
                       </w:r>
                       <w:proofErr w:type="spellStart"/>
-                      <w:proofErr w:type="gramEnd"/>
                       <w:r>
                         <w:rPr>
                           <w:sz w:val="16"/>
@@ -4950,7 +4527,6 @@
                         </w:rPr>
                       </w:pPr>
                       <w:proofErr w:type="spellStart"/>
-                      <w:proofErr w:type="gramStart"/>
                       <w:r>
                         <w:rPr>
                           <w:sz w:val="16"/>
@@ -4959,7 +4535,6 @@
                         <w:t>plt.xlabel</w:t>
                       </w:r>
                       <w:proofErr w:type="spellEnd"/>
-                      <w:proofErr w:type="gramEnd"/>
                       <w:r>
                         <w:rPr>
                           <w:sz w:val="16"/>
@@ -4977,7 +4552,6 @@
                         </w:rPr>
                       </w:pPr>
                       <w:proofErr w:type="spellStart"/>
-                      <w:proofErr w:type="gramStart"/>
                       <w:r>
                         <w:rPr>
                           <w:sz w:val="16"/>
@@ -4986,7 +4560,6 @@
                         <w:t>plt.ylabel</w:t>
                       </w:r>
                       <w:proofErr w:type="spellEnd"/>
-                      <w:proofErr w:type="gramEnd"/>
                       <w:r>
                         <w:rPr>
                           <w:sz w:val="16"/>
@@ -5004,7 +4577,6 @@
                         </w:rPr>
                       </w:pPr>
                       <w:proofErr w:type="spellStart"/>
-                      <w:proofErr w:type="gramStart"/>
                       <w:r>
                         <w:rPr>
                           <w:sz w:val="16"/>
@@ -5013,7 +4585,6 @@
                         <w:t>plt.title</w:t>
                       </w:r>
                       <w:proofErr w:type="spellEnd"/>
-                      <w:proofErr w:type="gramEnd"/>
                       <w:r>
                         <w:rPr>
                           <w:sz w:val="16"/>
@@ -5040,7 +4611,6 @@
                         </w:rPr>
                       </w:pPr>
                       <w:proofErr w:type="spellStart"/>
-                      <w:proofErr w:type="gramStart"/>
                       <w:r>
                         <w:rPr>
                           <w:sz w:val="16"/>
@@ -5049,7 +4619,6 @@
                         <w:t>plt.xticks</w:t>
                       </w:r>
                       <w:proofErr w:type="spellEnd"/>
-                      <w:proofErr w:type="gramEnd"/>
                       <w:r>
                         <w:rPr>
                           <w:sz w:val="16"/>
@@ -5083,7 +4652,6 @@
                         </w:rPr>
                       </w:pPr>
                       <w:proofErr w:type="spellStart"/>
-                      <w:proofErr w:type="gramStart"/>
                       <w:r>
                         <w:rPr>
                           <w:sz w:val="16"/>
@@ -5092,7 +4660,6 @@
                         <w:t>plt.legend</w:t>
                       </w:r>
                       <w:proofErr w:type="spellEnd"/>
-                      <w:proofErr w:type="gramEnd"/>
                       <w:r>
                         <w:rPr>
                           <w:sz w:val="16"/>
@@ -5110,21 +4677,12 @@
                         </w:rPr>
                       </w:pPr>
                       <w:proofErr w:type="spellStart"/>
-                      <w:proofErr w:type="gramStart"/>
-                      <w:r>
-                        <w:rPr>
-                          <w:sz w:val="16"/>
-                          <w:szCs w:val="16"/>
-                        </w:rPr>
-                        <w:t>plt.tight</w:t>
-                      </w:r>
-                      <w:proofErr w:type="gramEnd"/>
-                      <w:r>
-                        <w:rPr>
-                          <w:sz w:val="16"/>
-                          <w:szCs w:val="16"/>
-                        </w:rPr>
-                        <w:t>_layout</w:t>
+                      <w:r>
+                        <w:rPr>
+                          <w:sz w:val="16"/>
+                          <w:szCs w:val="16"/>
+                        </w:rPr>
+                        <w:t>plt.tight_layout</w:t>
                       </w:r>
                       <w:proofErr w:type="spellEnd"/>
                       <w:r>
@@ -5144,7 +4702,6 @@
                         </w:rPr>
                       </w:pPr>
                       <w:proofErr w:type="spellStart"/>
-                      <w:proofErr w:type="gramStart"/>
                       <w:r>
                         <w:rPr>
                           <w:sz w:val="16"/>
@@ -5160,7 +4717,6 @@
                         <w:t>w</w:t>
                       </w:r>
                       <w:proofErr w:type="spellEnd"/>
-                      <w:proofErr w:type="gramEnd"/>
                       <w:r>
                         <w:rPr>
                           <w:sz w:val="16"/>
@@ -5340,6 +4896,7 @@
     <w:p>
       <w:pPr>
         <w:spacing w:before="100" w:beforeAutospacing="1" w:after="100" w:afterAutospacing="1" w:line="240" w:lineRule="auto"/>
+        <w:ind w:firstLine="360"/>
         <w:rPr>
           <w:rFonts w:eastAsia="Times New Roman" w:cstheme="minorHAnsi"/>
           <w:kern w:val="0"/>
@@ -5572,15 +5129,8 @@
         <w:spacing w:before="100" w:beforeAutospacing="1" w:after="100" w:afterAutospacing="1" w:line="240" w:lineRule="auto"/>
         <w:rPr>
           <w:rFonts w:eastAsia="Times New Roman" w:cstheme="minorHAnsi"/>
-          <w:kern w:val="0"/>
-          <w:sz w:val="24"/>
-          <w:szCs w:val="24"/>
-          <w14:ligatures w14:val="none"/>
-        </w:rPr>
-      </w:pPr>
-      <w:r>
-        <w:rPr>
-          <w:rFonts w:eastAsia="Times New Roman" w:cstheme="minorHAnsi"/>
+          <w:b/>
+          <w:bCs/>
           <w:i/>
           <w:iCs/>
           <w:kern w:val="0"/>
@@ -5588,8 +5138,34 @@
           <w:szCs w:val="24"/>
           <w14:ligatures w14:val="none"/>
         </w:rPr>
-        <w:t>Step 3: Normal Distribution (0-20)</w:t>
-      </w:r>
+      </w:pPr>
+      <w:r>
+        <w:rPr>
+          <w:rFonts w:eastAsia="Times New Roman" w:cstheme="minorHAnsi"/>
+          <w:b/>
+          <w:bCs/>
+          <w:i/>
+          <w:iCs/>
+          <w:kern w:val="0"/>
+          <w:sz w:val="24"/>
+          <w:szCs w:val="24"/>
+          <w14:ligatures w14:val="none"/>
+        </w:rPr>
+        <w:t>Step 3: Normal Distribution</w:t>
+      </w:r>
+    </w:p>
+    <w:p>
+      <w:pPr>
+        <w:spacing w:before="100" w:beforeAutospacing="1" w:after="100" w:afterAutospacing="1" w:line="240" w:lineRule="auto"/>
+        <w:ind w:firstLine="360"/>
+        <w:rPr>
+          <w:rFonts w:eastAsia="Times New Roman" w:cstheme="minorHAnsi"/>
+          <w:kern w:val="0"/>
+          <w:sz w:val="24"/>
+          <w:szCs w:val="24"/>
+          <w14:ligatures w14:val="none"/>
+        </w:rPr>
+      </w:pPr>
       <w:r>
         <w:rPr>
           <w:rFonts w:eastAsia="Times New Roman" w:cstheme="minorHAnsi"/>
@@ -5650,29 +5226,7 @@
           <w:szCs w:val="24"/>
           <w14:ligatures w14:val="none"/>
         </w:rPr>
-        <w:t xml:space="preserve">Explain the rationale behind considering a </w:t>
-      </w:r>
-      <w:proofErr w:type="gramStart"/>
-      <w:r>
-        <w:rPr>
-          <w:rFonts w:eastAsia="Times New Roman" w:cstheme="minorHAnsi"/>
-          <w:kern w:val="0"/>
-          <w:sz w:val="24"/>
-          <w:szCs w:val="24"/>
-          <w14:ligatures w14:val="none"/>
-        </w:rPr>
-        <w:t>Normal</w:t>
-      </w:r>
-      <w:proofErr w:type="gramEnd"/>
-      <w:r>
-        <w:rPr>
-          <w:rFonts w:eastAsia="Times New Roman" w:cstheme="minorHAnsi"/>
-          <w:kern w:val="0"/>
-          <w:sz w:val="24"/>
-          <w:szCs w:val="24"/>
-          <w14:ligatures w14:val="none"/>
-        </w:rPr>
-        <w:t xml:space="preserve"> distribution.</w:t>
+        <w:t>Explain the rationale behind considering a Normal distribution.</w:t>
       </w:r>
     </w:p>
     <w:p>
@@ -5724,29 +5278,7 @@
           <w:szCs w:val="24"/>
           <w14:ligatures w14:val="none"/>
         </w:rPr>
-        <w:t xml:space="preserve">Apply Python to fit a </w:t>
-      </w:r>
-      <w:proofErr w:type="gramStart"/>
-      <w:r>
-        <w:rPr>
-          <w:rFonts w:eastAsia="Times New Roman" w:cstheme="minorHAnsi"/>
-          <w:kern w:val="0"/>
-          <w:sz w:val="24"/>
-          <w:szCs w:val="24"/>
-          <w14:ligatures w14:val="none"/>
-        </w:rPr>
-        <w:t>Normal</w:t>
-      </w:r>
-      <w:proofErr w:type="gramEnd"/>
-      <w:r>
-        <w:rPr>
-          <w:rFonts w:eastAsia="Times New Roman" w:cstheme="minorHAnsi"/>
-          <w:kern w:val="0"/>
-          <w:sz w:val="24"/>
-          <w:szCs w:val="24"/>
-          <w14:ligatures w14:val="none"/>
-        </w:rPr>
-        <w:t xml:space="preserve"> distribution to the 'VALUE' data.</w:t>
+        <w:t>Apply Python to fit a Normal distribution to the 'VALUE' data.</w:t>
       </w:r>
     </w:p>
     <w:p>
@@ -5780,15 +5312,19 @@
         <w:spacing w:before="100" w:beforeAutospacing="1" w:after="100" w:afterAutospacing="1" w:line="240" w:lineRule="auto"/>
         <w:rPr>
           <w:rFonts w:eastAsia="Times New Roman" w:cstheme="minorHAnsi"/>
-          <w:kern w:val="0"/>
-          <w:sz w:val="24"/>
-          <w:szCs w:val="24"/>
-          <w14:ligatures w14:val="none"/>
-        </w:rPr>
-      </w:pPr>
-      <w:r>
-        <w:rPr>
-          <w:rFonts w:eastAsia="Times New Roman" w:cstheme="minorHAnsi"/>
+          <w:b/>
+          <w:bCs/>
+          <w:kern w:val="0"/>
+          <w:sz w:val="24"/>
+          <w:szCs w:val="24"/>
+          <w14:ligatures w14:val="none"/>
+        </w:rPr>
+      </w:pPr>
+      <w:r>
+        <w:rPr>
+          <w:rFonts w:eastAsia="Times New Roman" w:cstheme="minorHAnsi"/>
+          <w:b/>
+          <w:bCs/>
           <w:i/>
           <w:iCs/>
           <w:kern w:val="0"/>
@@ -5796,17 +5332,30 @@
           <w:szCs w:val="24"/>
           <w14:ligatures w14:val="none"/>
         </w:rPr>
-        <w:t>Step 4: Explain Importance (0-15)</w:t>
-      </w:r>
-      <w:r>
-        <w:rPr>
-          <w:rFonts w:eastAsia="Times New Roman" w:cstheme="minorHAnsi"/>
-          <w:kern w:val="0"/>
-          <w:sz w:val="24"/>
-          <w:szCs w:val="24"/>
-          <w14:ligatures w14:val="none"/>
-        </w:rPr>
-        <w:t xml:space="preserve"> 9. Explain the Significance:</w:t>
+        <w:t>Step 4: Explain Importance</w:t>
+      </w:r>
+    </w:p>
+    <w:p>
+      <w:pPr>
+        <w:spacing w:before="100" w:beforeAutospacing="1" w:after="100" w:afterAutospacing="1" w:line="240" w:lineRule="auto"/>
+        <w:ind w:firstLine="360"/>
+        <w:rPr>
+          <w:rFonts w:eastAsia="Times New Roman" w:cstheme="minorHAnsi"/>
+          <w:kern w:val="0"/>
+          <w:sz w:val="24"/>
+          <w:szCs w:val="24"/>
+          <w14:ligatures w14:val="none"/>
+        </w:rPr>
+      </w:pPr>
+      <w:r>
+        <w:rPr>
+          <w:rFonts w:eastAsia="Times New Roman" w:cstheme="minorHAnsi"/>
+          <w:kern w:val="0"/>
+          <w:sz w:val="24"/>
+          <w:szCs w:val="24"/>
+          <w14:ligatures w14:val="none"/>
+        </w:rPr>
+        <w:t>9. Explain the Significance:</w:t>
       </w:r>
     </w:p>
     <w:p>
@@ -5942,14 +5491,29 @@
     <w:p>
       <w:pPr>
         <w:spacing w:before="100" w:beforeAutospacing="1" w:after="100" w:afterAutospacing="1" w:line="240" w:lineRule="auto"/>
-        <w:rPr>
-          <w:rFonts w:eastAsia="Times New Roman" w:cstheme="minorHAnsi"/>
-          <w:kern w:val="0"/>
-          <w:sz w:val="24"/>
-          <w:szCs w:val="24"/>
-          <w14:ligatures w14:val="none"/>
-        </w:rPr>
-      </w:pPr>
+        <w:ind w:left="1440"/>
+        <w:rPr>
+          <w:rFonts w:eastAsia="Times New Roman" w:cstheme="minorHAnsi"/>
+          <w:kern w:val="0"/>
+          <w:sz w:val="24"/>
+          <w:szCs w:val="24"/>
+          <w14:ligatures w14:val="none"/>
+        </w:rPr>
+      </w:pPr>
+    </w:p>
+    <w:p>
+      <w:pPr>
+        <w:spacing w:before="100" w:beforeAutospacing="1" w:after="100" w:afterAutospacing="1" w:line="240" w:lineRule="auto"/>
+        <w:rPr>
+          <w:rFonts w:eastAsia="Times New Roman" w:cstheme="minorHAnsi"/>
+          <w:kern w:val="0"/>
+          <w:sz w:val="24"/>
+          <w:szCs w:val="24"/>
+          <w:lang w:val="da-DK"/>
+          <w14:ligatures w14:val="none"/>
+        </w:rPr>
+      </w:pPr>
+      <w:proofErr w:type="spellStart"/>
       <w:r>
         <w:rPr>
           <w:rFonts w:eastAsia="Times New Roman" w:cstheme="minorHAnsi"/>
@@ -5958,9 +5522,25 @@
           <w:kern w:val="0"/>
           <w:sz w:val="24"/>
           <w:szCs w:val="24"/>
-          <w14:ligatures w14:val="none"/>
-        </w:rPr>
-        <w:t>Statistics Analysis for Migration Dataset:</w:t>
+          <w:lang w:val="da-DK"/>
+          <w14:ligatures w14:val="none"/>
+        </w:rPr>
+        <w:lastRenderedPageBreak/>
+        <w:t>Statistics</w:t>
+      </w:r>
+      <w:proofErr w:type="spellEnd"/>
+      <w:r>
+        <w:rPr>
+          <w:rFonts w:eastAsia="Times New Roman" w:cstheme="minorHAnsi"/>
+          <w:b/>
+          <w:bCs/>
+          <w:kern w:val="0"/>
+          <w:sz w:val="24"/>
+          <w:szCs w:val="24"/>
+          <w:lang w:val="da-DK"/>
+          <w14:ligatures w14:val="none"/>
+        </w:rPr>
+        <w:t xml:space="preserve"> Analysis for Migration Dataset:</w:t>
       </w:r>
     </w:p>
     <w:p>
@@ -5968,15 +5548,6 @@
         <w:spacing w:before="100" w:beforeAutospacing="1" w:after="100" w:afterAutospacing="1" w:line="240" w:lineRule="auto"/>
         <w:rPr>
           <w:rFonts w:eastAsia="Times New Roman" w:cstheme="minorHAnsi"/>
-          <w:kern w:val="0"/>
-          <w:sz w:val="24"/>
-          <w:szCs w:val="24"/>
-          <w14:ligatures w14:val="none"/>
-        </w:rPr>
-      </w:pPr>
-      <w:r>
-        <w:rPr>
-          <w:rFonts w:eastAsia="Times New Roman" w:cstheme="minorHAnsi"/>
           <w:i/>
           <w:iCs/>
           <w:kern w:val="0"/>
@@ -5984,8 +5555,31 @@
           <w:szCs w:val="24"/>
           <w14:ligatures w14:val="none"/>
         </w:rPr>
-        <w:t>Step 1: Summarize the Dataset (0-35)</w:t>
-      </w:r>
+      </w:pPr>
+      <w:r>
+        <w:rPr>
+          <w:rFonts w:eastAsia="Times New Roman" w:cstheme="minorHAnsi"/>
+          <w:i/>
+          <w:iCs/>
+          <w:kern w:val="0"/>
+          <w:sz w:val="24"/>
+          <w:szCs w:val="24"/>
+          <w14:ligatures w14:val="none"/>
+        </w:rPr>
+        <w:t>Step 1: Summarize the Dataset</w:t>
+      </w:r>
+    </w:p>
+    <w:p>
+      <w:pPr>
+        <w:spacing w:before="100" w:beforeAutospacing="1" w:after="100" w:afterAutospacing="1" w:line="240" w:lineRule="auto"/>
+        <w:rPr>
+          <w:rFonts w:eastAsia="Times New Roman" w:cstheme="minorHAnsi"/>
+          <w:kern w:val="0"/>
+          <w:sz w:val="24"/>
+          <w:szCs w:val="24"/>
+          <w14:ligatures w14:val="none"/>
+        </w:rPr>
+      </w:pPr>
     </w:p>
     <w:p>
       <w:pPr>
@@ -6062,7 +5656,6 @@
           <w:szCs w:val="24"/>
           <w14:ligatures w14:val="none"/>
         </w:rPr>
-        <w:lastRenderedPageBreak/>
         <w:t>Ensure proper data types, such as 'Year' to integer and 'VALUE' to floating-point.</w:t>
       </w:r>
     </w:p>
@@ -6305,7 +5898,30 @@
           <w:szCs w:val="24"/>
           <w14:ligatures w14:val="none"/>
         </w:rPr>
-        <w:t xml:space="preserve"> 4. Select Discrete Distributions:</w:t>
+        <w:t xml:space="preserve"> </w:t>
+      </w:r>
+    </w:p>
+    <w:p>
+      <w:pPr>
+        <w:spacing w:before="100" w:beforeAutospacing="1" w:after="100" w:afterAutospacing="1" w:line="240" w:lineRule="auto"/>
+        <w:ind w:firstLine="360"/>
+        <w:rPr>
+          <w:rFonts w:eastAsia="Times New Roman" w:cstheme="minorHAnsi"/>
+          <w:kern w:val="0"/>
+          <w:sz w:val="24"/>
+          <w:szCs w:val="24"/>
+          <w14:ligatures w14:val="none"/>
+        </w:rPr>
+      </w:pPr>
+      <w:r>
+        <w:rPr>
+          <w:rFonts w:eastAsia="Times New Roman" w:cstheme="minorHAnsi"/>
+          <w:kern w:val="0"/>
+          <w:sz w:val="24"/>
+          <w:szCs w:val="24"/>
+          <w14:ligatures w14:val="none"/>
+        </w:rPr>
+        <w:t>4. Select Discrete Distributions:</w:t>
       </w:r>
     </w:p>
     <w:p>
@@ -6573,29 +6189,7 @@
           <w:szCs w:val="24"/>
           <w14:ligatures w14:val="none"/>
         </w:rPr>
-        <w:t xml:space="preserve">Explore whether a </w:t>
-      </w:r>
-      <w:proofErr w:type="gramStart"/>
-      <w:r>
-        <w:rPr>
-          <w:rFonts w:eastAsia="Times New Roman" w:cstheme="minorHAnsi"/>
-          <w:kern w:val="0"/>
-          <w:sz w:val="24"/>
-          <w:szCs w:val="24"/>
-          <w14:ligatures w14:val="none"/>
-        </w:rPr>
-        <w:t>Normal</w:t>
-      </w:r>
-      <w:proofErr w:type="gramEnd"/>
-      <w:r>
-        <w:rPr>
-          <w:rFonts w:eastAsia="Times New Roman" w:cstheme="minorHAnsi"/>
-          <w:kern w:val="0"/>
-          <w:sz w:val="24"/>
-          <w:szCs w:val="24"/>
-          <w14:ligatures w14:val="none"/>
-        </w:rPr>
-        <w:t xml:space="preserve"> distribution can offer insights into the 'VALUE' data.</w:t>
+        <w:t>Explore whether a Normal distribution can offer insights into the 'VALUE' data.</w:t>
       </w:r>
     </w:p>
     <w:p>
@@ -6621,29 +6215,7 @@
           <w:szCs w:val="24"/>
           <w14:ligatures w14:val="none"/>
         </w:rPr>
-        <w:t xml:space="preserve">Describe the motivation behind considering a </w:t>
-      </w:r>
-      <w:proofErr w:type="gramStart"/>
-      <w:r>
-        <w:rPr>
-          <w:rFonts w:eastAsia="Times New Roman" w:cstheme="minorHAnsi"/>
-          <w:kern w:val="0"/>
-          <w:sz w:val="24"/>
-          <w:szCs w:val="24"/>
-          <w14:ligatures w14:val="none"/>
-        </w:rPr>
-        <w:t>Normal</w:t>
-      </w:r>
-      <w:proofErr w:type="gramEnd"/>
-      <w:r>
-        <w:rPr>
-          <w:rFonts w:eastAsia="Times New Roman" w:cstheme="minorHAnsi"/>
-          <w:kern w:val="0"/>
-          <w:sz w:val="24"/>
-          <w:szCs w:val="24"/>
-          <w14:ligatures w14:val="none"/>
-        </w:rPr>
-        <w:t xml:space="preserve"> distribution.</w:t>
+        <w:t>Describe the motivation behind considering a Normal distribution.</w:t>
       </w:r>
     </w:p>
     <w:p>
@@ -6695,29 +6267,7 @@
           <w:szCs w:val="24"/>
           <w14:ligatures w14:val="none"/>
         </w:rPr>
-        <w:t xml:space="preserve">Employ Python to fit a </w:t>
-      </w:r>
-      <w:proofErr w:type="gramStart"/>
-      <w:r>
-        <w:rPr>
-          <w:rFonts w:eastAsia="Times New Roman" w:cstheme="minorHAnsi"/>
-          <w:kern w:val="0"/>
-          <w:sz w:val="24"/>
-          <w:szCs w:val="24"/>
-          <w14:ligatures w14:val="none"/>
-        </w:rPr>
-        <w:t>Normal</w:t>
-      </w:r>
-      <w:proofErr w:type="gramEnd"/>
-      <w:r>
-        <w:rPr>
-          <w:rFonts w:eastAsia="Times New Roman" w:cstheme="minorHAnsi"/>
-          <w:kern w:val="0"/>
-          <w:sz w:val="24"/>
-          <w:szCs w:val="24"/>
-          <w14:ligatures w14:val="none"/>
-        </w:rPr>
-        <w:t xml:space="preserve"> distribution to the 'VALUE' data.</w:t>
+        <w:t>Employ Python to fit a Normal distribution to the 'VALUE' data.</w:t>
       </w:r>
     </w:p>
     <w:p>
@@ -6767,6 +6317,7 @@
           <w:szCs w:val="24"/>
           <w14:ligatures w14:val="none"/>
         </w:rPr>
+        <w:lastRenderedPageBreak/>
         <w:t>Step 4: Explain Importance (0-15)</w:t>
       </w:r>
       <w:r>
@@ -6853,16 +6404,6 @@
         </w:rPr>
         <w:t>This comprehensive plan provides detailed instructions for each step of the statistical analysis of both the population and migration datasets, ensuring a thorough exploration of the data and rigorous application of statistical techniques.</w:t>
       </w:r>
-    </w:p>
-    <w:p>
-      <w:pPr>
-        <w:spacing w:after="0"/>
-      </w:pPr>
-    </w:p>
-    <w:p>
-      <w:pPr>
-        <w:spacing w:after="0"/>
-      </w:pPr>
     </w:p>
     <w:sectPr>
       <w:pgSz w:w="12240" w:h="15840"/>
@@ -8102,9 +7643,9 @@
       <w:lvlJc w:val="left"/>
       <w:pPr>
         <w:tabs>
-          <w:tab w:val="num" w:pos="720"/>
-        </w:tabs>
-        <w:ind w:left="720" w:hanging="360"/>
+          <w:tab w:val="num" w:pos="1080"/>
+        </w:tabs>
+        <w:ind w:left="1080" w:hanging="360"/>
       </w:pPr>
       <w:rPr>
         <w:rFonts w:ascii="Symbol" w:hAnsi="Symbol" w:hint="default"/>
@@ -8118,9 +7659,9 @@
       <w:lvlJc w:val="left"/>
       <w:pPr>
         <w:tabs>
-          <w:tab w:val="num" w:pos="1440"/>
-        </w:tabs>
-        <w:ind w:left="1440" w:hanging="360"/>
+          <w:tab w:val="num" w:pos="1800"/>
+        </w:tabs>
+        <w:ind w:left="1800" w:hanging="360"/>
       </w:pPr>
       <w:rPr>
         <w:rFonts w:ascii="Courier New" w:hAnsi="Courier New" w:hint="default"/>
@@ -8134,9 +7675,9 @@
       <w:lvlJc w:val="left"/>
       <w:pPr>
         <w:tabs>
-          <w:tab w:val="num" w:pos="2160"/>
-        </w:tabs>
-        <w:ind w:left="2160" w:hanging="360"/>
+          <w:tab w:val="num" w:pos="2520"/>
+        </w:tabs>
+        <w:ind w:left="2520" w:hanging="360"/>
       </w:pPr>
       <w:rPr>
         <w:rFonts w:ascii="Wingdings" w:hAnsi="Wingdings" w:hint="default"/>
@@ -8150,9 +7691,9 @@
       <w:lvlJc w:val="left"/>
       <w:pPr>
         <w:tabs>
-          <w:tab w:val="num" w:pos="2880"/>
-        </w:tabs>
-        <w:ind w:left="2880" w:hanging="360"/>
+          <w:tab w:val="num" w:pos="3240"/>
+        </w:tabs>
+        <w:ind w:left="3240" w:hanging="360"/>
       </w:pPr>
       <w:rPr>
         <w:rFonts w:ascii="Wingdings" w:hAnsi="Wingdings" w:hint="default"/>
@@ -8166,9 +7707,9 @@
       <w:lvlJc w:val="left"/>
       <w:pPr>
         <w:tabs>
-          <w:tab w:val="num" w:pos="3600"/>
-        </w:tabs>
-        <w:ind w:left="3600" w:hanging="360"/>
+          <w:tab w:val="num" w:pos="3960"/>
+        </w:tabs>
+        <w:ind w:left="3960" w:hanging="360"/>
       </w:pPr>
       <w:rPr>
         <w:rFonts w:ascii="Wingdings" w:hAnsi="Wingdings" w:hint="default"/>
@@ -8182,9 +7723,9 @@
       <w:lvlJc w:val="left"/>
       <w:pPr>
         <w:tabs>
-          <w:tab w:val="num" w:pos="4320"/>
-        </w:tabs>
-        <w:ind w:left="4320" w:hanging="360"/>
+          <w:tab w:val="num" w:pos="4680"/>
+        </w:tabs>
+        <w:ind w:left="4680" w:hanging="360"/>
       </w:pPr>
       <w:rPr>
         <w:rFonts w:ascii="Wingdings" w:hAnsi="Wingdings" w:hint="default"/>
@@ -8198,9 +7739,9 @@
       <w:lvlJc w:val="left"/>
       <w:pPr>
         <w:tabs>
-          <w:tab w:val="num" w:pos="5040"/>
-        </w:tabs>
-        <w:ind w:left="5040" w:hanging="360"/>
+          <w:tab w:val="num" w:pos="5400"/>
+        </w:tabs>
+        <w:ind w:left="5400" w:hanging="360"/>
       </w:pPr>
       <w:rPr>
         <w:rFonts w:ascii="Wingdings" w:hAnsi="Wingdings" w:hint="default"/>
@@ -8214,9 +7755,9 @@
       <w:lvlJc w:val="left"/>
       <w:pPr>
         <w:tabs>
-          <w:tab w:val="num" w:pos="5760"/>
-        </w:tabs>
-        <w:ind w:left="5760" w:hanging="360"/>
+          <w:tab w:val="num" w:pos="6120"/>
+        </w:tabs>
+        <w:ind w:left="6120" w:hanging="360"/>
       </w:pPr>
       <w:rPr>
         <w:rFonts w:ascii="Wingdings" w:hAnsi="Wingdings" w:hint="default"/>
@@ -8230,9 +7771,9 @@
       <w:lvlJc w:val="left"/>
       <w:pPr>
         <w:tabs>
-          <w:tab w:val="num" w:pos="6480"/>
-        </w:tabs>
-        <w:ind w:left="6480" w:hanging="360"/>
+          <w:tab w:val="num" w:pos="6840"/>
+        </w:tabs>
+        <w:ind w:left="6840" w:hanging="360"/>
       </w:pPr>
       <w:rPr>
         <w:rFonts w:ascii="Wingdings" w:hAnsi="Wingdings" w:hint="default"/>

</xml_diff>